<commit_message>
populate dataset on model get confirm updating dataset detail on model update
</commit_message>
<xml_diff>
--- a/docs/TheoryLab Architecture.docx
+++ b/docs/TheoryLab Architecture.docx
@@ -9,19 +9,11 @@
           <w:lang w:val="en-US"/>
         </w:rPr>
       </w:pPr>
-      <w:proofErr w:type="spellStart"/>
-      <w:r>
-        <w:rPr>
-          <w:lang w:val="en-US"/>
-        </w:rPr>
-        <w:t>TheoryLab</w:t>
-      </w:r>
-      <w:proofErr w:type="spellEnd"/>
-      <w:r>
-        <w:rPr>
-          <w:lang w:val="en-US"/>
-        </w:rPr>
-        <w:t xml:space="preserve"> Starting Guide</w:t>
+      <w:r>
+        <w:rPr>
+          <w:lang w:val="en-US"/>
+        </w:rPr>
+        <w:t>TheoryLab Starting Guide</w:t>
       </w:r>
       <w:r>
         <w:rPr>
@@ -370,17 +362,8 @@
             <w:rStyle w:val="Hyperlink"/>
             <w:lang w:val="en-US"/>
           </w:rPr>
-          <w:t>angular-</w:t>
+          <w:t>angular-toastr</w:t>
         </w:r>
-        <w:proofErr w:type="spellStart"/>
-        <w:r>
-          <w:rPr>
-            <w:rStyle w:val="Hyperlink"/>
-            <w:lang w:val="en-US"/>
-          </w:rPr>
-          <w:t>toastr</w:t>
-        </w:r>
-        <w:proofErr w:type="spellEnd"/>
       </w:hyperlink>
       <w:r>
         <w:rPr>
@@ -498,19 +481,11 @@
           <w:lang w:val="en-US"/>
         </w:rPr>
       </w:pPr>
-      <w:proofErr w:type="spellStart"/>
-      <w:r>
-        <w:rPr>
-          <w:lang w:val="en-US"/>
-        </w:rPr>
-        <w:t>Codeship</w:t>
-      </w:r>
-      <w:proofErr w:type="spellEnd"/>
-      <w:r>
-        <w:rPr>
-          <w:lang w:val="en-US"/>
-        </w:rPr>
-        <w:t xml:space="preserve"> - </w:t>
+      <w:r>
+        <w:rPr>
+          <w:lang w:val="en-US"/>
+        </w:rPr>
+        <w:t xml:space="preserve">Codeship - </w:t>
       </w:r>
       <w:hyperlink r:id="rId12" w:history="1">
         <w:r>
@@ -707,38 +682,66 @@
         <w:rPr>
           <w:lang w:val="en-US"/>
         </w:rPr>
-        <w:t xml:space="preserve">Integration with </w:t>
-      </w:r>
-      <w:proofErr w:type="spellStart"/>
-      <w:r>
-        <w:rPr>
-          <w:lang w:val="en-US"/>
-        </w:rPr>
-        <w:t>DeployR</w:t>
-      </w:r>
-      <w:proofErr w:type="spellEnd"/>
-    </w:p>
-    <w:p>
-      <w:pPr>
-        <w:rPr>
-          <w:lang w:val="en-US"/>
-        </w:rPr>
-      </w:pPr>
-      <w:proofErr w:type="spellStart"/>
-      <w:r>
-        <w:rPr>
-          <w:lang w:val="en-US"/>
-        </w:rPr>
-        <w:t>DeployR</w:t>
-      </w:r>
-      <w:proofErr w:type="spellEnd"/>
-      <w:r>
-        <w:rPr>
-          <w:lang w:val="en-US"/>
-        </w:rPr>
-        <w:t xml:space="preserve"> server (AWS VM server): </w:t>
-      </w:r>
+        <w:t>Performance Monitoring</w:t>
+      </w:r>
+    </w:p>
+    <w:p>
+      <w:pPr>
+        <w:rPr>
+          <w:lang w:val="en-US"/>
+        </w:rPr>
+      </w:pPr>
       <w:hyperlink r:id="rId16" w:history="1">
+        <w:r>
+          <w:rPr>
+            <w:rStyle w:val="Hyperlink"/>
+            <w:lang w:val="en-US"/>
+          </w:rPr>
+          <w:t>https://keymetrics.io/</w:t>
+        </w:r>
+      </w:hyperlink>
+      <w:r>
+        <w:rPr>
+          <w:lang w:val="en-US"/>
+        </w:rPr>
+        <w:t xml:space="preserve"> - there is also a npm module that posts all the events to K</w:t>
+      </w:r>
+      <w:bookmarkStart w:id="0" w:name="_GoBack"/>
+      <w:bookmarkEnd w:id="0"/>
+      <w:r>
+        <w:rPr>
+          <w:lang w:val="en-US"/>
+        </w:rPr>
+        <w:t>eymetrics, so we can track issues on the AWS servers.</w:t>
+      </w:r>
+    </w:p>
+    <w:p>
+      <w:pPr>
+        <w:pStyle w:val="Heading2"/>
+        <w:rPr>
+          <w:lang w:val="en-US"/>
+        </w:rPr>
+      </w:pPr>
+      <w:r>
+        <w:rPr>
+          <w:lang w:val="en-US"/>
+        </w:rPr>
+        <w:t>Integration with DeployR</w:t>
+      </w:r>
+    </w:p>
+    <w:p>
+      <w:pPr>
+        <w:rPr>
+          <w:lang w:val="en-US"/>
+        </w:rPr>
+      </w:pPr>
+      <w:r>
+        <w:rPr>
+          <w:lang w:val="en-US"/>
+        </w:rPr>
+        <w:t xml:space="preserve">DeployR server (AWS VM server): </w:t>
+      </w:r>
+      <w:hyperlink r:id="rId17" w:history="1">
         <w:r>
           <w:rPr>
             <w:rStyle w:val="Hyperlink"/>
@@ -754,28 +757,20 @@
           <w:lang w:val="en-US"/>
         </w:rPr>
       </w:pPr>
-      <w:proofErr w:type="spellStart"/>
-      <w:r>
-        <w:rPr>
-          <w:lang w:val="en-US"/>
-        </w:rPr>
-        <w:t>DeployR</w:t>
-      </w:r>
-      <w:proofErr w:type="spellEnd"/>
-      <w:r>
-        <w:rPr>
-          <w:lang w:val="en-US"/>
-        </w:rPr>
-        <w:t xml:space="preserve"> API reference docs:</w:t>
-      </w:r>
-    </w:p>
-    <w:p>
-      <w:pPr>
-        <w:rPr>
-          <w:lang w:val="en-US"/>
-        </w:rPr>
-      </w:pPr>
-      <w:hyperlink r:id="rId17" w:history="1">
+      <w:r>
+        <w:rPr>
+          <w:lang w:val="en-US"/>
+        </w:rPr>
+        <w:t>DeployR API reference docs:</w:t>
+      </w:r>
+    </w:p>
+    <w:p>
+      <w:pPr>
+        <w:rPr>
+          <w:lang w:val="en-US"/>
+        </w:rPr>
+      </w:pPr>
+      <w:hyperlink r:id="rId18" w:history="1">
         <w:r>
           <w:rPr>
             <w:rStyle w:val="Hyperlink"/>
@@ -792,7 +787,7 @@
           <w:lang w:val="en-US"/>
         </w:rPr>
       </w:pPr>
-      <w:hyperlink r:id="rId18" w:history="1">
+      <w:hyperlink r:id="rId19" w:history="1">
         <w:r>
           <w:rPr>
             <w:rStyle w:val="Hyperlink"/>
@@ -883,48 +878,25 @@
           <w:lang w:val="en-US"/>
         </w:rPr>
       </w:pPr>
-      <w:proofErr w:type="spellStart"/>
-      <w:r>
-        <w:rPr>
-          <w:b/>
-          <w:lang w:val="en-US"/>
-        </w:rPr>
-        <w:t>TheoryLab</w:t>
-      </w:r>
-      <w:proofErr w:type="spellEnd"/>
-      <w:r>
-        <w:rPr>
-          <w:b/>
-          <w:lang w:val="en-US"/>
-        </w:rPr>
-        <w:t xml:space="preserve"> outputs</w:t>
-      </w:r>
-    </w:p>
-    <w:p>
-      <w:pPr>
-        <w:rPr>
-          <w:lang w:val="en-US"/>
-        </w:rPr>
-      </w:pPr>
-      <w:r>
-        <w:rPr>
-          <w:lang w:val="en-US"/>
-        </w:rPr>
-        <w:t xml:space="preserve">At the time of writing this documentation, </w:t>
-      </w:r>
-      <w:proofErr w:type="spellStart"/>
-      <w:r>
-        <w:rPr>
-          <w:lang w:val="en-US"/>
-        </w:rPr>
-        <w:t>TheoryLab</w:t>
-      </w:r>
-      <w:proofErr w:type="spellEnd"/>
-      <w:r>
-        <w:rPr>
-          <w:lang w:val="en-US"/>
-        </w:rPr>
-        <w:t xml:space="preserve"> is made of 3 </w:t>
+      <w:r>
+        <w:rPr>
+          <w:b/>
+          <w:lang w:val="en-US"/>
+        </w:rPr>
+        <w:t>TheoryLab outputs</w:t>
+      </w:r>
+    </w:p>
+    <w:p>
+      <w:pPr>
+        <w:rPr>
+          <w:lang w:val="en-US"/>
+        </w:rPr>
+      </w:pPr>
+      <w:r>
+        <w:rPr>
+          <w:lang w:val="en-US"/>
+        </w:rPr>
+        <w:t xml:space="preserve">At the time of writing this documentation, TheoryLab is made of 3 </w:t>
       </w:r>
       <w:r>
         <w:rPr>
@@ -1026,21 +998,7 @@
         <w:rPr>
           <w:lang w:val="en-US"/>
         </w:rPr>
-        <w:t xml:space="preserve"> is provided by the </w:t>
-      </w:r>
-      <w:proofErr w:type="spellStart"/>
-      <w:r>
-        <w:rPr>
-          <w:lang w:val="en-US"/>
-        </w:rPr>
-        <w:t>DeployR</w:t>
-      </w:r>
-      <w:proofErr w:type="spellEnd"/>
-      <w:r>
-        <w:rPr>
-          <w:lang w:val="en-US"/>
-        </w:rPr>
-        <w:t xml:space="preserve"> server, based on the workflow and data source. The user can save their models and share it.</w:t>
+        <w:t xml:space="preserve"> is provided by the DeployR server, based on the workflow and data source. The user can save their models and share it.</w:t>
       </w:r>
     </w:p>
     <w:p>
@@ -1126,6 +1084,7 @@
         <w:rPr>
           <w:lang w:val="en-US"/>
         </w:rPr>
+        <w:lastRenderedPageBreak/>
         <w:t>The user can choose to save public datasets/models to their LAB, where they can apply transformations/workflows against it which in return can be o</w:t>
       </w:r>
       <w:r>
@@ -1151,7 +1110,6 @@
         <w:rPr>
           <w:lang w:val="en-US"/>
         </w:rPr>
-        <w:lastRenderedPageBreak/>
         <w:t xml:space="preserve">When copying these assets to the users LAB, we will make a copy of the dataset on S3 and create a new record in the MongoDB collection with the </w:t>
       </w:r>
       <w:r>
@@ -1414,7 +1372,6 @@
           <w:lang w:val="en-US"/>
         </w:rPr>
       </w:pPr>
-      <w:proofErr w:type="spellStart"/>
       <w:r>
         <w:rPr>
           <w:b/>
@@ -1422,7 +1379,6 @@
         </w:rPr>
         <w:t>Postviews</w:t>
       </w:r>
-      <w:proofErr w:type="spellEnd"/>
       <w:r>
         <w:rPr>
           <w:lang w:val="en-US"/>
@@ -1503,7 +1459,6 @@
           <w:lang w:val="en-US"/>
         </w:rPr>
       </w:pPr>
-      <w:proofErr w:type="spellStart"/>
       <w:r>
         <w:rPr>
           <w:b/>
@@ -1511,26 +1466,11 @@
         </w:rPr>
         <w:t>Stripeevents</w:t>
       </w:r>
-      <w:proofErr w:type="spellEnd"/>
-      <w:r>
-        <w:rPr>
-          <w:lang w:val="en-US"/>
-        </w:rPr>
-        <w:t xml:space="preserve"> – this collection is the log of Stripe events that gets generated by the stripe </w:t>
-      </w:r>
-      <w:proofErr w:type="spellStart"/>
-      <w:r>
-        <w:rPr>
-          <w:lang w:val="en-US"/>
-        </w:rPr>
-        <w:t>webhook</w:t>
-      </w:r>
-      <w:proofErr w:type="spellEnd"/>
-      <w:r>
-        <w:rPr>
-          <w:lang w:val="en-US"/>
-        </w:rPr>
-        <w:t>.</w:t>
+      <w:r>
+        <w:rPr>
+          <w:lang w:val="en-US"/>
+        </w:rPr>
+        <w:t xml:space="preserve"> – this collection is the log of Stripe events that gets generated by the stripe webhook.</w:t>
       </w:r>
     </w:p>
     <w:p>
@@ -1570,23 +1510,7 @@
           <w:b/>
           <w:lang w:val="en-US"/>
         </w:rPr>
-        <w:t xml:space="preserve">Workflows and </w:t>
-      </w:r>
-      <w:proofErr w:type="spellStart"/>
-      <w:r>
-        <w:rPr>
-          <w:b/>
-          <w:lang w:val="en-US"/>
-        </w:rPr>
-        <w:t>DeployR</w:t>
-      </w:r>
-      <w:proofErr w:type="spellEnd"/>
-      <w:r>
-        <w:rPr>
-          <w:b/>
-          <w:lang w:val="en-US"/>
-        </w:rPr>
-        <w:t xml:space="preserve"> integration</w:t>
+        <w:t>Workflows and DeployR integration</w:t>
       </w:r>
     </w:p>
     <w:p>
@@ -1624,23 +1548,9 @@
         <w:rPr>
           <w:lang w:val="en-US"/>
         </w:rPr>
-        <w:t xml:space="preserve">The workflow commands are executed against </w:t>
-      </w:r>
-      <w:proofErr w:type="spellStart"/>
-      <w:r>
-        <w:rPr>
-          <w:lang w:val="en-US"/>
-        </w:rPr>
-        <w:t>DeployR’s</w:t>
-      </w:r>
-      <w:proofErr w:type="spellEnd"/>
-      <w:r>
-        <w:rPr>
-          <w:lang w:val="en-US"/>
-        </w:rPr>
-        <w:t xml:space="preserve"> API using their </w:t>
-      </w:r>
-      <w:hyperlink r:id="rId19" w:history="1">
+        <w:t xml:space="preserve">The workflow commands are executed against DeployR’s API using their </w:t>
+      </w:r>
+      <w:hyperlink r:id="rId20" w:history="1">
         <w:r>
           <w:rPr>
             <w:rStyle w:val="Hyperlink"/>
@@ -1666,21 +1576,7 @@
         <w:rPr>
           <w:lang w:val="en-US"/>
         </w:rPr>
-        <w:t xml:space="preserve">There is a list of predefined workflow tasks in </w:t>
-      </w:r>
-      <w:proofErr w:type="spellStart"/>
-      <w:r>
-        <w:rPr>
-          <w:lang w:val="en-US"/>
-        </w:rPr>
-        <w:t>TheoryLab</w:t>
-      </w:r>
-      <w:proofErr w:type="spellEnd"/>
-      <w:r>
-        <w:rPr>
-          <w:lang w:val="en-US"/>
-        </w:rPr>
-        <w:t xml:space="preserve"> and the list will continue to grow.</w:t>
+        <w:t>There is a list of predefined workflow tasks in TheoryLab and the list will continue to grow.</w:t>
       </w:r>
     </w:p>
     <w:p>
@@ -1699,42 +1595,21 @@
         <w:rPr>
           <w:lang w:val="en-US"/>
         </w:rPr>
-        <w:t>consists of the return type of either a model/dataset and y</w:t>
-      </w:r>
-      <w:bookmarkStart w:id="0" w:name="_GoBack"/>
-      <w:bookmarkEnd w:id="0"/>
-      <w:r>
-        <w:rPr>
-          <w:lang w:val="en-US"/>
-        </w:rPr>
-        <w:t>ou can also add options for a workflow task which will be an Angular view and its own controller.</w:t>
-      </w:r>
-    </w:p>
-    <w:p>
-      <w:pPr>
-        <w:rPr>
-          <w:lang w:val="en-US"/>
-        </w:rPr>
-      </w:pPr>
-      <w:r>
-        <w:rPr>
-          <w:lang w:val="en-US"/>
-        </w:rPr>
-        <w:t xml:space="preserve">Each workflow task generates a </w:t>
-      </w:r>
-      <w:proofErr w:type="spellStart"/>
-      <w:r>
-        <w:rPr>
-          <w:lang w:val="en-US"/>
-        </w:rPr>
-        <w:t>DeployR</w:t>
-      </w:r>
-      <w:proofErr w:type="spellEnd"/>
-      <w:r>
-        <w:rPr>
-          <w:lang w:val="en-US"/>
-        </w:rPr>
-        <w:t xml:space="preserve"> code snippet based on the functionality required. All this code gets generated on the server side, with the task options passed through as variables to the</w:t>
+        <w:t>consists of the return type of either a model/dataset and you can also add options for a workflow task which will be an Angular view and its own controller.</w:t>
+      </w:r>
+    </w:p>
+    <w:p>
+      <w:pPr>
+        <w:rPr>
+          <w:lang w:val="en-US"/>
+        </w:rPr>
+      </w:pPr>
+      <w:r>
+        <w:rPr>
+          <w:lang w:val="en-US"/>
+        </w:rPr>
+        <w:lastRenderedPageBreak/>
+        <w:t>Each workflow task generates a DeployR code snippet based on the functionality required. All this code gets generated on the server side, with the task options passed through as variables to the</w:t>
       </w:r>
       <w:r>
         <w:rPr>
@@ -1759,21 +1634,7 @@
         <w:rPr>
           <w:lang w:val="en-US"/>
         </w:rPr>
-        <w:t xml:space="preserve">All dataset read/write events happen on the </w:t>
-      </w:r>
-      <w:proofErr w:type="spellStart"/>
-      <w:r>
-        <w:rPr>
-          <w:lang w:val="en-US"/>
-        </w:rPr>
-        <w:t>DeployR</w:t>
-      </w:r>
-      <w:proofErr w:type="spellEnd"/>
-      <w:r>
-        <w:rPr>
-          <w:lang w:val="en-US"/>
-        </w:rPr>
-        <w:t xml:space="preserve"> side, by reading and writing to/from datasets to S3.</w:t>
+        <w:t>All dataset read/write events happen on the DeployR side, by reading and writing to/from datasets to S3.</w:t>
       </w:r>
     </w:p>
     <w:p>

</xml_diff>